<commit_message>
Test case for sign in
</commit_message>
<xml_diff>
--- a/TPD Final.docx
+++ b/TPD Final.docx
@@ -1,6 +1,6 @@
 
 <file path=word/document.xml><?xml version="1.0" encoding="utf-8"?>
-<w:document xmlns:wpc="http://schemas.microsoft.com/office/word/2010/wordprocessingCanvas" xmlns:cx="http://schemas.microsoft.com/office/drawing/2014/chartex" xmlns:cx1="http://schemas.microsoft.com/office/drawing/2015/9/8/chartex" xmlns:cx2="http://schemas.microsoft.com/office/drawing/2015/10/21/chartex" xmlns:cx3="http://schemas.microsoft.com/office/drawing/2016/5/9/chartex" xmlns:cx4="http://schemas.microsoft.com/office/drawing/2016/5/10/chartex" xmlns:cx5="http://schemas.microsoft.com/office/drawing/2016/5/11/chartex" xmlns:cx6="http://schemas.microsoft.com/office/drawing/2016/5/12/chartex" xmlns:cx7="http://schemas.microsoft.com/office/drawing/2016/5/13/chartex" xmlns:cx8="http://schemas.microsoft.com/office/drawing/2016/5/14/chartex" xmlns:mc="http://schemas.openxmlformats.org/markup-compatibility/2006" xmlns:aink="http://schemas.microsoft.com/office/drawing/2016/ink" xmlns:am3d="http://schemas.microsoft.com/office/drawing/2017/model3d" xmlns:o="urn:schemas-microsoft-com:office:office" xmlns:r="http://schemas.openxmlformats.org/officeDocument/2006/relationships" xmlns:m="http://schemas.openxmlformats.org/officeDocument/2006/math" xmlns:v="urn:schemas-microsoft-com:vml" xmlns:wp14="http://schemas.microsoft.com/office/word/2010/wordprocessingDrawing" xmlns:wp="http://schemas.openxmlformats.org/drawingml/2006/wordprocessingDrawing" xmlns:w10="urn:schemas-microsoft-com:office:word" xmlns:w="http://schemas.openxmlformats.org/wordprocessingml/2006/main" xmlns:w14="http://schemas.microsoft.com/office/word/2010/wordml" xmlns:w15="http://schemas.microsoft.com/office/word/2012/wordml" xmlns:w16cid="http://schemas.microsoft.com/office/word/2016/wordml/cid" xmlns:w16se="http://schemas.microsoft.com/office/word/2015/wordml/symex" xmlns:wpg="http://schemas.microsoft.com/office/word/2010/wordprocessingGroup" xmlns:wpi="http://schemas.microsoft.com/office/word/2010/wordprocessingInk" xmlns:wne="http://schemas.microsoft.com/office/word/2006/wordml" xmlns:wps="http://schemas.microsoft.com/office/word/2010/wordprocessingShape" mc:Ignorable="w14 w15 w16se w16cid wp14">
+<w:document xmlns:wpc="http://schemas.microsoft.com/office/word/2010/wordprocessingCanvas" xmlns:cx="http://schemas.microsoft.com/office/drawing/2014/chartex" xmlns:cx1="http://schemas.microsoft.com/office/drawing/2015/9/8/chartex" xmlns:mc="http://schemas.openxmlformats.org/markup-compatibility/2006" xmlns:o="urn:schemas-microsoft-com:office:office" xmlns:r="http://schemas.openxmlformats.org/officeDocument/2006/relationships" xmlns:m="http://schemas.openxmlformats.org/officeDocument/2006/math" xmlns:v="urn:schemas-microsoft-com:vml" xmlns:wp14="http://schemas.microsoft.com/office/word/2010/wordprocessingDrawing" xmlns:wp="http://schemas.openxmlformats.org/drawingml/2006/wordprocessingDrawing" xmlns:w10="urn:schemas-microsoft-com:office:word" xmlns:w="http://schemas.openxmlformats.org/wordprocessingml/2006/main" xmlns:w14="http://schemas.microsoft.com/office/word/2010/wordml" xmlns:w15="http://schemas.microsoft.com/office/word/2012/wordml" xmlns:w16se="http://schemas.microsoft.com/office/word/2015/wordml/symex" xmlns:wpg="http://schemas.microsoft.com/office/word/2010/wordprocessingGroup" xmlns:wpi="http://schemas.microsoft.com/office/word/2010/wordprocessingInk" xmlns:wne="http://schemas.microsoft.com/office/word/2006/wordml" xmlns:wps="http://schemas.microsoft.com/office/word/2010/wordprocessingShape" mc:Ignorable="w14 w15 w16se wp14">
   <w:body>
     <w:p>
       <w:pPr>
@@ -23,6 +23,7 @@
         <w:rPr>
           <w:noProof/>
           <w:sz w:val="20"/>
+          <w:lang w:bidi="ar-SA"/>
         </w:rPr>
         <w:drawing>
           <wp:inline distT="0" distB="0" distL="0" distR="0" wp14:anchorId="267F9A80" wp14:editId="0856E643">
@@ -343,12 +344,14 @@
           <w:sz w:val="34"/>
         </w:rPr>
       </w:pPr>
+      <w:proofErr w:type="spellStart"/>
       <w:r>
         <w:rPr>
           <w:sz w:val="34"/>
         </w:rPr>
         <w:t>Bereket</w:t>
       </w:r>
+      <w:proofErr w:type="spellEnd"/>
       <w:r>
         <w:rPr>
           <w:spacing w:val="-3"/>
@@ -2167,14 +2170,12 @@
         </w:rPr>
         <w:t xml:space="preserve"> </w:t>
       </w:r>
-      <w:proofErr w:type="gramStart"/>
       <w:r>
         <w:rPr>
           <w:sz w:val="24"/>
         </w:rPr>
         <w:t>access</w:t>
       </w:r>
-      <w:proofErr w:type="gramEnd"/>
       <w:r>
         <w:rPr>
           <w:spacing w:val="-6"/>
@@ -2604,11 +2605,11 @@
         <w:ind w:left="1020" w:right="7674"/>
       </w:pPr>
       <w:r>
-        <w:t xml:space="preserve">The pass criteria </w:t>
+        <w:t>The pass criteria at</w:t>
       </w:r>
       <w:proofErr w:type="gramStart"/>
       <w:r>
-        <w:t>at:-</w:t>
+        <w:t>:-</w:t>
       </w:r>
       <w:proofErr w:type="gramEnd"/>
       <w:r>
@@ -2839,15 +2840,7 @@
         <w:ind w:left="1020" w:right="655"/>
       </w:pPr>
       <w:r>
-        <w:t xml:space="preserve">In </w:t>
-      </w:r>
-      <w:proofErr w:type="gramStart"/>
-      <w:r>
-        <w:t>general</w:t>
-      </w:r>
-      <w:proofErr w:type="gramEnd"/>
-      <w:r>
-        <w:t xml:space="preserve"> the test will fail when the above mentioned pass criteria have not reached an acceptable level.</w:t>
+        <w:t>In general the test will fail when the above mentioned pass criteria have not reached an acceptable level.</w:t>
       </w:r>
     </w:p>
     <w:p>
@@ -4095,13 +4088,7 @@
               <w:rPr>
                 <w:sz w:val="24"/>
               </w:rPr>
-              <w:t>Address</w:t>
-            </w:r>
-            <w:r>
-              <w:rPr>
-                <w:sz w:val="24"/>
-              </w:rPr>
-              <w:t xml:space="preserve"> </w:t>
+              <w:t xml:space="preserve">Address </w:t>
             </w:r>
             <w:r>
               <w:rPr>
@@ -4249,15 +4236,7 @@
               <w:rPr>
                 <w:sz w:val="24"/>
               </w:rPr>
-              <w:t>Invalid</w:t>
-            </w:r>
-            <w:bookmarkStart w:id="9" w:name="_GoBack"/>
-            <w:bookmarkEnd w:id="9"/>
-            <w:r>
-              <w:rPr>
-                <w:sz w:val="24"/>
-              </w:rPr>
-              <w:t xml:space="preserve"> </w:t>
+              <w:t xml:space="preserve">Invalid </w:t>
             </w:r>
             <w:r>
               <w:rPr>
@@ -4347,13 +4326,7 @@
               <w:rPr>
                 <w:sz w:val="24"/>
               </w:rPr>
-              <w:t>Empty</w:t>
-            </w:r>
-            <w:r>
-              <w:rPr>
-                <w:sz w:val="24"/>
-              </w:rPr>
-              <w:t xml:space="preserve"> Phone and all other fields are valid</w:t>
+              <w:t>Empty Phone and all other fields are valid</w:t>
             </w:r>
           </w:p>
         </w:tc>
@@ -4631,13 +4604,7 @@
               <w:rPr>
                 <w:sz w:val="24"/>
               </w:rPr>
-              <w:t>Assign Doctor</w:t>
-            </w:r>
-            <w:r>
-              <w:rPr>
-                <w:sz w:val="24"/>
-              </w:rPr>
-              <w:t xml:space="preserve"> not selected and all other fields are valid</w:t>
+              <w:t>Assign Doctor not selected and all other fields are valid</w:t>
             </w:r>
           </w:p>
         </w:tc>
@@ -4695,19 +4662,7 @@
               <w:rPr>
                 <w:sz w:val="24"/>
               </w:rPr>
-              <w:t>“</w:t>
-            </w:r>
-            <w:r>
-              <w:rPr>
-                <w:sz w:val="24"/>
-              </w:rPr>
-              <w:t>A doctor must be assigned</w:t>
-            </w:r>
-            <w:r>
-              <w:rPr>
-                <w:sz w:val="24"/>
-              </w:rPr>
-              <w:t>”</w:t>
+              <w:t>“A doctor must be assigned”</w:t>
             </w:r>
           </w:p>
         </w:tc>
@@ -4894,8 +4849,8 @@
           <w:sz w:val="18"/>
         </w:rPr>
       </w:pPr>
-      <w:bookmarkStart w:id="10" w:name="_bookmark9"/>
-      <w:bookmarkEnd w:id="10"/>
+      <w:bookmarkStart w:id="9" w:name="_bookmark9"/>
+      <w:bookmarkEnd w:id="9"/>
       <w:r>
         <w:rPr>
           <w:rFonts w:ascii="Trebuchet MS"/>
@@ -5037,7 +4992,64 @@
               <w:rPr>
                 <w:sz w:val="24"/>
               </w:rPr>
-              <w:t>= User Name (invalid user name, Valid user name, empty) Password (invalid password, valid password)</w:t>
+              <w:t>= Email (invalid email, Valid email</w:t>
+            </w:r>
+            <w:r>
+              <w:rPr>
+                <w:sz w:val="24"/>
+              </w:rPr>
+              <w:t xml:space="preserve">, empty) </w:t>
+            </w:r>
+          </w:p>
+          <w:p>
+            <w:pPr>
+              <w:pStyle w:val="TableParagraph"/>
+              <w:ind w:left="1368" w:right="3633" w:hanging="1261"/>
+              <w:rPr>
+                <w:sz w:val="24"/>
+              </w:rPr>
+            </w:pPr>
+            <w:r>
+              <w:rPr>
+                <w:sz w:val="24"/>
+              </w:rPr>
+              <w:t>Password (invalid password, valid password</w:t>
+            </w:r>
+            <w:r>
+              <w:rPr>
+                <w:sz w:val="24"/>
+              </w:rPr>
+              <w:t>,</w:t>
+            </w:r>
+            <w:r>
+              <w:rPr>
+                <w:sz w:val="24"/>
+              </w:rPr>
+              <w:t xml:space="preserve"> </w:t>
+            </w:r>
+            <w:r>
+              <w:rPr>
+                <w:sz w:val="24"/>
+              </w:rPr>
+              <w:t>em</w:t>
+            </w:r>
+            <w:r>
+              <w:rPr>
+                <w:sz w:val="24"/>
+              </w:rPr>
+              <w:t>p</w:t>
+            </w:r>
+            <w:r>
+              <w:rPr>
+                <w:sz w:val="24"/>
+              </w:rPr>
+              <w:t>ty</w:t>
+            </w:r>
+            <w:r>
+              <w:rPr>
+                <w:sz w:val="24"/>
+              </w:rPr>
+              <w:t>)</w:t>
             </w:r>
           </w:p>
         </w:tc>
@@ -5182,7 +5194,13 @@
               <w:rPr>
                 <w:sz w:val="24"/>
               </w:rPr>
-              <w:t>Empty User Name and all other fields are valid</w:t>
+              <w:t xml:space="preserve">Empty Email </w:t>
+            </w:r>
+            <w:r>
+              <w:rPr>
+                <w:sz w:val="24"/>
+              </w:rPr>
+              <w:t>and all other fields are valid</w:t>
             </w:r>
           </w:p>
         </w:tc>
@@ -5202,7 +5220,13 @@
               <w:rPr>
                 <w:sz w:val="24"/>
               </w:rPr>
-              <w:t>“User Name field is empty”</w:t>
+              <w:t>“Email or Password is invalid. please verify</w:t>
+            </w:r>
+            <w:r>
+              <w:rPr>
+                <w:sz w:val="24"/>
+              </w:rPr>
+              <w:t>”</w:t>
             </w:r>
           </w:p>
         </w:tc>
@@ -5223,7 +5247,13 @@
               <w:rPr>
                 <w:sz w:val="24"/>
               </w:rPr>
-              <w:t>Empty User Name and Any valid data for</w:t>
+              <w:t>Empty Email</w:t>
+            </w:r>
+            <w:r>
+              <w:rPr>
+                <w:sz w:val="24"/>
+              </w:rPr>
+              <w:t xml:space="preserve"> and Any valid data for</w:t>
             </w:r>
           </w:p>
           <w:p>
@@ -5260,7 +5290,19 @@
               <w:rPr>
                 <w:sz w:val="24"/>
               </w:rPr>
-              <w:t>“User Name field is empty”</w:t>
+              <w:t>“</w:t>
+            </w:r>
+            <w:r>
+              <w:rPr>
+                <w:sz w:val="24"/>
+              </w:rPr>
+              <w:t>Email or Password is invalid. please verify</w:t>
+            </w:r>
+            <w:r>
+              <w:rPr>
+                <w:sz w:val="24"/>
+              </w:rPr>
+              <w:t>”</w:t>
             </w:r>
           </w:p>
         </w:tc>
@@ -5307,7 +5349,13 @@
               <w:rPr>
                 <w:sz w:val="24"/>
               </w:rPr>
-              <w:t>Invalid User Name and all other fields are valid</w:t>
+              <w:t>Invalid Email</w:t>
+            </w:r>
+            <w:r>
+              <w:rPr>
+                <w:sz w:val="24"/>
+              </w:rPr>
+              <w:t xml:space="preserve"> and all other fields are valid</w:t>
             </w:r>
           </w:p>
         </w:tc>
@@ -5327,7 +5375,19 @@
               <w:rPr>
                 <w:sz w:val="24"/>
               </w:rPr>
-              <w:t>“User Name does not exist”</w:t>
+              <w:t>“</w:t>
+            </w:r>
+            <w:r>
+              <w:rPr>
+                <w:sz w:val="24"/>
+              </w:rPr>
+              <w:t>Email or Password is invalid. please verify</w:t>
+            </w:r>
+            <w:r>
+              <w:rPr>
+                <w:sz w:val="24"/>
+              </w:rPr>
+              <w:t>”</w:t>
             </w:r>
           </w:p>
         </w:tc>
@@ -5348,7 +5408,13 @@
               <w:rPr>
                 <w:sz w:val="24"/>
               </w:rPr>
-              <w:t>Invalid Username and Any valid data for</w:t>
+              <w:t>Invalid email</w:t>
+            </w:r>
+            <w:r>
+              <w:rPr>
+                <w:sz w:val="24"/>
+              </w:rPr>
+              <w:t xml:space="preserve"> and Any valid data for</w:t>
             </w:r>
           </w:p>
           <w:p>
@@ -5383,7 +5449,19 @@
               <w:rPr>
                 <w:sz w:val="24"/>
               </w:rPr>
-              <w:t>“User Name does not exist”</w:t>
+              <w:t>“</w:t>
+            </w:r>
+            <w:r>
+              <w:rPr>
+                <w:sz w:val="24"/>
+              </w:rPr>
+              <w:t>Email or Password is invalid. please verify</w:t>
+            </w:r>
+            <w:r>
+              <w:rPr>
+                <w:sz w:val="24"/>
+              </w:rPr>
+              <w:t>”</w:t>
             </w:r>
           </w:p>
         </w:tc>
@@ -5449,7 +5527,19 @@
               <w:rPr>
                 <w:sz w:val="24"/>
               </w:rPr>
-              <w:t>“Password field is empty”</w:t>
+              <w:t>“</w:t>
+            </w:r>
+            <w:r>
+              <w:rPr>
+                <w:sz w:val="24"/>
+              </w:rPr>
+              <w:t>Email or Password is invalid. please verify</w:t>
+            </w:r>
+            <w:r>
+              <w:rPr>
+                <w:sz w:val="24"/>
+              </w:rPr>
+              <w:t>”</w:t>
             </w:r>
           </w:p>
         </w:tc>
@@ -5489,7 +5579,19 @@
               <w:rPr>
                 <w:sz w:val="24"/>
               </w:rPr>
-              <w:t>“Password field is empty”</w:t>
+              <w:t>“</w:t>
+            </w:r>
+            <w:r>
+              <w:rPr>
+                <w:sz w:val="24"/>
+              </w:rPr>
+              <w:t>Email or Password is invalid. please verify</w:t>
+            </w:r>
+            <w:r>
+              <w:rPr>
+                <w:sz w:val="24"/>
+              </w:rPr>
+              <w:t>”</w:t>
             </w:r>
           </w:p>
         </w:tc>
@@ -5555,7 +5657,19 @@
               <w:rPr>
                 <w:sz w:val="24"/>
               </w:rPr>
-              <w:t>“Password doesn’t match with User Name”</w:t>
+              <w:t>“</w:t>
+            </w:r>
+            <w:r>
+              <w:rPr>
+                <w:sz w:val="24"/>
+              </w:rPr>
+              <w:t>Email or Password is invalid. please verify</w:t>
+            </w:r>
+            <w:r>
+              <w:rPr>
+                <w:sz w:val="24"/>
+              </w:rPr>
+              <w:t>”</w:t>
             </w:r>
           </w:p>
         </w:tc>
@@ -5592,7 +5706,7 @@
               <w:rPr>
                 <w:sz w:val="24"/>
               </w:rPr>
-              <w:t>Any valid data for User Name</w:t>
+              <w:t>Any valid data for Email</w:t>
             </w:r>
           </w:p>
         </w:tc>
@@ -5613,7 +5727,19 @@
               <w:rPr>
                 <w:sz w:val="24"/>
               </w:rPr>
-              <w:t>“Enter strong Password with length greater than three”</w:t>
+              <w:t>“</w:t>
+            </w:r>
+            <w:r>
+              <w:rPr>
+                <w:sz w:val="24"/>
+              </w:rPr>
+              <w:t>Email or Password is invalid. please verify</w:t>
+            </w:r>
+            <w:r>
+              <w:rPr>
+                <w:sz w:val="24"/>
+              </w:rPr>
+              <w:t>”</w:t>
             </w:r>
           </w:p>
         </w:tc>
@@ -5670,22 +5796,6 @@
           <w:p>
             <w:pPr>
               <w:pStyle w:val="TableParagraph"/>
-              <w:spacing w:line="270" w:lineRule="exact"/>
-              <w:ind w:left="105"/>
-              <w:rPr>
-                <w:sz w:val="24"/>
-              </w:rPr>
-            </w:pPr>
-            <w:r>
-              <w:rPr>
-                <w:sz w:val="24"/>
-              </w:rPr>
-              <w:t>“All fields are</w:t>
-            </w:r>
-          </w:p>
-          <w:p>
-            <w:pPr>
-              <w:pStyle w:val="TableParagraph"/>
               <w:spacing w:before="137"/>
               <w:ind w:left="105"/>
               <w:rPr>
@@ -5696,7 +5806,19 @@
               <w:rPr>
                 <w:sz w:val="24"/>
               </w:rPr>
-              <w:t>required”</w:t>
+              <w:t>“</w:t>
+            </w:r>
+            <w:r>
+              <w:rPr>
+                <w:sz w:val="24"/>
+              </w:rPr>
+              <w:t>Email or Password is invalid. please verify</w:t>
+            </w:r>
+            <w:r>
+              <w:rPr>
+                <w:sz w:val="24"/>
+              </w:rPr>
+              <w:t>”</w:t>
             </w:r>
           </w:p>
         </w:tc>
@@ -5728,22 +5850,6 @@
           <w:p>
             <w:pPr>
               <w:pStyle w:val="TableParagraph"/>
-              <w:spacing w:line="270" w:lineRule="exact"/>
-              <w:ind w:left="103"/>
-              <w:rPr>
-                <w:sz w:val="24"/>
-              </w:rPr>
-            </w:pPr>
-            <w:r>
-              <w:rPr>
-                <w:sz w:val="24"/>
-              </w:rPr>
-              <w:t>“All fields are</w:t>
-            </w:r>
-          </w:p>
-          <w:p>
-            <w:pPr>
-              <w:pStyle w:val="TableParagraph"/>
               <w:spacing w:before="137"/>
               <w:ind w:left="103"/>
               <w:rPr>
@@ -5754,7 +5860,19 @@
               <w:rPr>
                 <w:sz w:val="24"/>
               </w:rPr>
-              <w:t>required”</w:t>
+              <w:t>“</w:t>
+            </w:r>
+            <w:r>
+              <w:rPr>
+                <w:sz w:val="24"/>
+              </w:rPr>
+              <w:t>Email or Password is invalid. please verify</w:t>
+            </w:r>
+            <w:r>
+              <w:rPr>
+                <w:sz w:val="24"/>
+              </w:rPr>
+              <w:t>”</w:t>
             </w:r>
           </w:p>
         </w:tc>
@@ -6043,8 +6161,8 @@
           <w:sz w:val="18"/>
         </w:rPr>
       </w:pPr>
-      <w:bookmarkStart w:id="11" w:name="_bookmark10"/>
-      <w:bookmarkEnd w:id="11"/>
+      <w:bookmarkStart w:id="10" w:name="_bookmark10"/>
+      <w:bookmarkEnd w:id="10"/>
       <w:r>
         <w:rPr>
           <w:rFonts w:ascii="Trebuchet MS"/>
@@ -6216,7 +6334,15 @@
               <w:rPr>
                 <w:sz w:val="24"/>
               </w:rPr>
-              <w:t>Request Date (invalid request date, Valid request date) Purchase Date (invalid purchase date, valid date)</w:t>
+              <w:t>Request Date (invalid request date, V</w:t>
+            </w:r>
+            <w:bookmarkStart w:id="11" w:name="_GoBack"/>
+            <w:bookmarkEnd w:id="11"/>
+            <w:r>
+              <w:rPr>
+                <w:sz w:val="24"/>
+              </w:rPr>
+              <w:t>alid request date) Purchase Date (invalid purchase date, valid date)</w:t>
             </w:r>
           </w:p>
           <w:p>
@@ -6259,21 +6385,7 @@
               <w:rPr>
                 <w:sz w:val="24"/>
               </w:rPr>
-              <w:t xml:space="preserve">Phone </w:t>
-            </w:r>
-            <w:proofErr w:type="gramStart"/>
-            <w:r>
-              <w:rPr>
-                <w:sz w:val="24"/>
-              </w:rPr>
-              <w:t>Number(</w:t>
-            </w:r>
-            <w:proofErr w:type="gramEnd"/>
-            <w:r>
-              <w:rPr>
-                <w:sz w:val="24"/>
-              </w:rPr>
-              <w:t>invalid phone number, valid phone number)</w:t>
+              <w:t>Phone Number(invalid phone number, valid phone number)</w:t>
             </w:r>
           </w:p>
         </w:tc>
@@ -9058,7 +9170,7 @@
 </file>
 
 <file path=word/endnotes.xml><?xml version="1.0" encoding="utf-8"?>
-<w:endnotes xmlns:wpc="http://schemas.microsoft.com/office/word/2010/wordprocessingCanvas" xmlns:cx="http://schemas.microsoft.com/office/drawing/2014/chartex" xmlns:cx1="http://schemas.microsoft.com/office/drawing/2015/9/8/chartex" xmlns:cx2="http://schemas.microsoft.com/office/drawing/2015/10/21/chartex" xmlns:cx3="http://schemas.microsoft.com/office/drawing/2016/5/9/chartex" xmlns:cx4="http://schemas.microsoft.com/office/drawing/2016/5/10/chartex" xmlns:cx5="http://schemas.microsoft.com/office/drawing/2016/5/11/chartex" xmlns:cx6="http://schemas.microsoft.com/office/drawing/2016/5/12/chartex" xmlns:cx7="http://schemas.microsoft.com/office/drawing/2016/5/13/chartex" xmlns:cx8="http://schemas.microsoft.com/office/drawing/2016/5/14/chartex" xmlns:mc="http://schemas.openxmlformats.org/markup-compatibility/2006" xmlns:aink="http://schemas.microsoft.com/office/drawing/2016/ink" xmlns:am3d="http://schemas.microsoft.com/office/drawing/2017/model3d" xmlns:o="urn:schemas-microsoft-com:office:office" xmlns:r="http://schemas.openxmlformats.org/officeDocument/2006/relationships" xmlns:m="http://schemas.openxmlformats.org/officeDocument/2006/math" xmlns:v="urn:schemas-microsoft-com:vml" xmlns:wp14="http://schemas.microsoft.com/office/word/2010/wordprocessingDrawing" xmlns:wp="http://schemas.openxmlformats.org/drawingml/2006/wordprocessingDrawing" xmlns:w10="urn:schemas-microsoft-com:office:word" xmlns:w="http://schemas.openxmlformats.org/wordprocessingml/2006/main" xmlns:w14="http://schemas.microsoft.com/office/word/2010/wordml" xmlns:w15="http://schemas.microsoft.com/office/word/2012/wordml" xmlns:w16cid="http://schemas.microsoft.com/office/word/2016/wordml/cid" xmlns:w16se="http://schemas.microsoft.com/office/word/2015/wordml/symex" xmlns:wpg="http://schemas.microsoft.com/office/word/2010/wordprocessingGroup" xmlns:wpi="http://schemas.microsoft.com/office/word/2010/wordprocessingInk" xmlns:wne="http://schemas.microsoft.com/office/word/2006/wordml" xmlns:wps="http://schemas.microsoft.com/office/word/2010/wordprocessingShape" mc:Ignorable="w14 w15 w16se w16cid wp14">
+<w:endnotes xmlns:wpc="http://schemas.microsoft.com/office/word/2010/wordprocessingCanvas" xmlns:cx="http://schemas.microsoft.com/office/drawing/2014/chartex" xmlns:cx1="http://schemas.microsoft.com/office/drawing/2015/9/8/chartex" xmlns:mc="http://schemas.openxmlformats.org/markup-compatibility/2006" xmlns:o="urn:schemas-microsoft-com:office:office" xmlns:r="http://schemas.openxmlformats.org/officeDocument/2006/relationships" xmlns:m="http://schemas.openxmlformats.org/officeDocument/2006/math" xmlns:v="urn:schemas-microsoft-com:vml" xmlns:wp14="http://schemas.microsoft.com/office/word/2010/wordprocessingDrawing" xmlns:wp="http://schemas.openxmlformats.org/drawingml/2006/wordprocessingDrawing" xmlns:w10="urn:schemas-microsoft-com:office:word" xmlns:w="http://schemas.openxmlformats.org/wordprocessingml/2006/main" xmlns:w14="http://schemas.microsoft.com/office/word/2010/wordml" xmlns:w15="http://schemas.microsoft.com/office/word/2012/wordml" xmlns:w16se="http://schemas.microsoft.com/office/word/2015/wordml/symex" xmlns:wpg="http://schemas.microsoft.com/office/word/2010/wordprocessingGroup" xmlns:wpi="http://schemas.microsoft.com/office/word/2010/wordprocessingInk" xmlns:wne="http://schemas.microsoft.com/office/word/2006/wordml" xmlns:wps="http://schemas.microsoft.com/office/word/2010/wordprocessingShape" mc:Ignorable="w14 w15 w16se wp14">
   <w:endnote w:type="separator" w:id="-1">
     <w:p>
       <w:r>
@@ -9077,7 +9189,7 @@
 </file>
 
 <file path=word/footer1.xml><?xml version="1.0" encoding="utf-8"?>
-<w:ftr xmlns:wpc="http://schemas.microsoft.com/office/word/2010/wordprocessingCanvas" xmlns:cx="http://schemas.microsoft.com/office/drawing/2014/chartex" xmlns:cx1="http://schemas.microsoft.com/office/drawing/2015/9/8/chartex" xmlns:cx2="http://schemas.microsoft.com/office/drawing/2015/10/21/chartex" xmlns:cx3="http://schemas.microsoft.com/office/drawing/2016/5/9/chartex" xmlns:cx4="http://schemas.microsoft.com/office/drawing/2016/5/10/chartex" xmlns:cx5="http://schemas.microsoft.com/office/drawing/2016/5/11/chartex" xmlns:cx6="http://schemas.microsoft.com/office/drawing/2016/5/12/chartex" xmlns:cx7="http://schemas.microsoft.com/office/drawing/2016/5/13/chartex" xmlns:cx8="http://schemas.microsoft.com/office/drawing/2016/5/14/chartex" xmlns:mc="http://schemas.openxmlformats.org/markup-compatibility/2006" xmlns:aink="http://schemas.microsoft.com/office/drawing/2016/ink" xmlns:am3d="http://schemas.microsoft.com/office/drawing/2017/model3d" xmlns:o="urn:schemas-microsoft-com:office:office" xmlns:r="http://schemas.openxmlformats.org/officeDocument/2006/relationships" xmlns:m="http://schemas.openxmlformats.org/officeDocument/2006/math" xmlns:v="urn:schemas-microsoft-com:vml" xmlns:wp14="http://schemas.microsoft.com/office/word/2010/wordprocessingDrawing" xmlns:wp="http://schemas.openxmlformats.org/drawingml/2006/wordprocessingDrawing" xmlns:w10="urn:schemas-microsoft-com:office:word" xmlns:w="http://schemas.openxmlformats.org/wordprocessingml/2006/main" xmlns:w14="http://schemas.microsoft.com/office/word/2010/wordml" xmlns:w15="http://schemas.microsoft.com/office/word/2012/wordml" xmlns:w16cid="http://schemas.microsoft.com/office/word/2016/wordml/cid" xmlns:w16se="http://schemas.microsoft.com/office/word/2015/wordml/symex" xmlns:wpg="http://schemas.microsoft.com/office/word/2010/wordprocessingGroup" xmlns:wpi="http://schemas.microsoft.com/office/word/2010/wordprocessingInk" xmlns:wne="http://schemas.microsoft.com/office/word/2006/wordml" xmlns:wps="http://schemas.microsoft.com/office/word/2010/wordprocessingShape" mc:Ignorable="w14 w15 w16se w16cid wp14">
+<w:ftr xmlns:wpc="http://schemas.microsoft.com/office/word/2010/wordprocessingCanvas" xmlns:cx="http://schemas.microsoft.com/office/drawing/2014/chartex" xmlns:cx1="http://schemas.microsoft.com/office/drawing/2015/9/8/chartex" xmlns:mc="http://schemas.openxmlformats.org/markup-compatibility/2006" xmlns:o="urn:schemas-microsoft-com:office:office" xmlns:r="http://schemas.openxmlformats.org/officeDocument/2006/relationships" xmlns:m="http://schemas.openxmlformats.org/officeDocument/2006/math" xmlns:v="urn:schemas-microsoft-com:vml" xmlns:wp14="http://schemas.microsoft.com/office/word/2010/wordprocessingDrawing" xmlns:wp="http://schemas.openxmlformats.org/drawingml/2006/wordprocessingDrawing" xmlns:w10="urn:schemas-microsoft-com:office:word" xmlns:w="http://schemas.openxmlformats.org/wordprocessingml/2006/main" xmlns:w14="http://schemas.microsoft.com/office/word/2010/wordml" xmlns:w15="http://schemas.microsoft.com/office/word/2012/wordml" xmlns:w16se="http://schemas.microsoft.com/office/word/2015/wordml/symex" xmlns:wpg="http://schemas.microsoft.com/office/word/2010/wordprocessingGroup" xmlns:wpi="http://schemas.microsoft.com/office/word/2010/wordprocessingInk" xmlns:wne="http://schemas.microsoft.com/office/word/2006/wordml" xmlns:wps="http://schemas.microsoft.com/office/word/2010/wordprocessingShape" mc:Ignorable="w14 w15 w16se wp14">
   <w:p>
     <w:pPr>
       <w:pStyle w:val="BodyText"/>
@@ -9089,6 +9201,7 @@
     <w:r>
       <w:rPr>
         <w:noProof/>
+        <w:lang w:bidi="ar-SA"/>
       </w:rPr>
       <mc:AlternateContent>
         <mc:Choice Requires="wps">
@@ -9206,7 +9319,7 @@
             </wp:anchor>
           </w:drawing>
         </mc:Choice>
-        <mc:Fallback>
+        <mc:Fallback xmlns:cx2="http://schemas.microsoft.com/office/drawing/2015/10/21/chartex" xmlns:cx3="http://schemas.microsoft.com/office/drawing/2016/5/9/chartex" xmlns:cx4="http://schemas.microsoft.com/office/drawing/2016/5/10/chartex" xmlns:cx5="http://schemas.microsoft.com/office/drawing/2016/5/11/chartex" xmlns:cx6="http://schemas.microsoft.com/office/drawing/2016/5/12/chartex" xmlns:cx7="http://schemas.microsoft.com/office/drawing/2016/5/13/chartex" xmlns:cx8="http://schemas.microsoft.com/office/drawing/2016/5/14/chartex" xmlns:aink="http://schemas.microsoft.com/office/drawing/2016/ink" xmlns:am3d="http://schemas.microsoft.com/office/drawing/2017/model3d" xmlns:w16cid="http://schemas.microsoft.com/office/word/2016/wordml/cid">
           <w:pict>
             <v:shapetype w14:anchorId="727006A7" id="_x0000_t202" coordsize="21600,21600" o:spt="202" path="m,l,21600r21600,l21600,xe">
               <v:stroke joinstyle="miter"/>
@@ -9269,7 +9382,7 @@
 </file>
 
 <file path=word/footer2.xml><?xml version="1.0" encoding="utf-8"?>
-<w:ftr xmlns:wpc="http://schemas.microsoft.com/office/word/2010/wordprocessingCanvas" xmlns:cx="http://schemas.microsoft.com/office/drawing/2014/chartex" xmlns:cx1="http://schemas.microsoft.com/office/drawing/2015/9/8/chartex" xmlns:cx2="http://schemas.microsoft.com/office/drawing/2015/10/21/chartex" xmlns:cx3="http://schemas.microsoft.com/office/drawing/2016/5/9/chartex" xmlns:cx4="http://schemas.microsoft.com/office/drawing/2016/5/10/chartex" xmlns:cx5="http://schemas.microsoft.com/office/drawing/2016/5/11/chartex" xmlns:cx6="http://schemas.microsoft.com/office/drawing/2016/5/12/chartex" xmlns:cx7="http://schemas.microsoft.com/office/drawing/2016/5/13/chartex" xmlns:cx8="http://schemas.microsoft.com/office/drawing/2016/5/14/chartex" xmlns:mc="http://schemas.openxmlformats.org/markup-compatibility/2006" xmlns:aink="http://schemas.microsoft.com/office/drawing/2016/ink" xmlns:am3d="http://schemas.microsoft.com/office/drawing/2017/model3d" xmlns:o="urn:schemas-microsoft-com:office:office" xmlns:r="http://schemas.openxmlformats.org/officeDocument/2006/relationships" xmlns:m="http://schemas.openxmlformats.org/officeDocument/2006/math" xmlns:v="urn:schemas-microsoft-com:vml" xmlns:wp14="http://schemas.microsoft.com/office/word/2010/wordprocessingDrawing" xmlns:wp="http://schemas.openxmlformats.org/drawingml/2006/wordprocessingDrawing" xmlns:w10="urn:schemas-microsoft-com:office:word" xmlns:w="http://schemas.openxmlformats.org/wordprocessingml/2006/main" xmlns:w14="http://schemas.microsoft.com/office/word/2010/wordml" xmlns:w15="http://schemas.microsoft.com/office/word/2012/wordml" xmlns:w16cid="http://schemas.microsoft.com/office/word/2016/wordml/cid" xmlns:w16se="http://schemas.microsoft.com/office/word/2015/wordml/symex" xmlns:wpg="http://schemas.microsoft.com/office/word/2010/wordprocessingGroup" xmlns:wpi="http://schemas.microsoft.com/office/word/2010/wordprocessingInk" xmlns:wne="http://schemas.microsoft.com/office/word/2006/wordml" xmlns:wps="http://schemas.microsoft.com/office/word/2010/wordprocessingShape" mc:Ignorable="w14 w15 w16se w16cid wp14">
+<w:ftr xmlns:wpc="http://schemas.microsoft.com/office/word/2010/wordprocessingCanvas" xmlns:cx="http://schemas.microsoft.com/office/drawing/2014/chartex" xmlns:cx1="http://schemas.microsoft.com/office/drawing/2015/9/8/chartex" xmlns:mc="http://schemas.openxmlformats.org/markup-compatibility/2006" xmlns:o="urn:schemas-microsoft-com:office:office" xmlns:r="http://schemas.openxmlformats.org/officeDocument/2006/relationships" xmlns:m="http://schemas.openxmlformats.org/officeDocument/2006/math" xmlns:v="urn:schemas-microsoft-com:vml" xmlns:wp14="http://schemas.microsoft.com/office/word/2010/wordprocessingDrawing" xmlns:wp="http://schemas.openxmlformats.org/drawingml/2006/wordprocessingDrawing" xmlns:w10="urn:schemas-microsoft-com:office:word" xmlns:w="http://schemas.openxmlformats.org/wordprocessingml/2006/main" xmlns:w14="http://schemas.microsoft.com/office/word/2010/wordml" xmlns:w15="http://schemas.microsoft.com/office/word/2012/wordml" xmlns:w16se="http://schemas.microsoft.com/office/word/2015/wordml/symex" xmlns:wpg="http://schemas.microsoft.com/office/word/2010/wordprocessingGroup" xmlns:wpi="http://schemas.microsoft.com/office/word/2010/wordprocessingInk" xmlns:wne="http://schemas.microsoft.com/office/word/2006/wordml" xmlns:wps="http://schemas.microsoft.com/office/word/2010/wordprocessingShape" mc:Ignorable="w14 w15 w16se wp14">
   <w:p>
     <w:pPr>
       <w:pStyle w:val="BodyText"/>
@@ -9281,6 +9394,7 @@
     <w:r>
       <w:rPr>
         <w:noProof/>
+        <w:lang w:bidi="ar-SA"/>
       </w:rPr>
       <mc:AlternateContent>
         <mc:Choice Requires="wps">
@@ -9387,7 +9501,11 @@
                             <w:fldChar w:fldCharType="separate"/>
                           </w:r>
                           <w:r>
-                            <w:t>1</w:t>
+                            <w:rPr>
+                              <w:rFonts w:ascii="Trebuchet MS"/>
+                              <w:noProof/>
+                            </w:rPr>
+                            <w:t>6</w:t>
                           </w:r>
                           <w:r>
                             <w:fldChar w:fldCharType="end"/>
@@ -9466,7 +9584,11 @@
                       <w:fldChar w:fldCharType="separate"/>
                     </w:r>
                     <w:r>
-                      <w:t>1</w:t>
+                      <w:rPr>
+                        <w:rFonts w:ascii="Trebuchet MS"/>
+                        <w:noProof/>
+                      </w:rPr>
+                      <w:t>6</w:t>
                     </w:r>
                     <w:r>
                       <w:fldChar w:fldCharType="end"/>
@@ -9485,7 +9607,7 @@
 </file>
 
 <file path=word/footnotes.xml><?xml version="1.0" encoding="utf-8"?>
-<w:footnotes xmlns:wpc="http://schemas.microsoft.com/office/word/2010/wordprocessingCanvas" xmlns:cx="http://schemas.microsoft.com/office/drawing/2014/chartex" xmlns:cx1="http://schemas.microsoft.com/office/drawing/2015/9/8/chartex" xmlns:cx2="http://schemas.microsoft.com/office/drawing/2015/10/21/chartex" xmlns:cx3="http://schemas.microsoft.com/office/drawing/2016/5/9/chartex" xmlns:cx4="http://schemas.microsoft.com/office/drawing/2016/5/10/chartex" xmlns:cx5="http://schemas.microsoft.com/office/drawing/2016/5/11/chartex" xmlns:cx6="http://schemas.microsoft.com/office/drawing/2016/5/12/chartex" xmlns:cx7="http://schemas.microsoft.com/office/drawing/2016/5/13/chartex" xmlns:cx8="http://schemas.microsoft.com/office/drawing/2016/5/14/chartex" xmlns:mc="http://schemas.openxmlformats.org/markup-compatibility/2006" xmlns:aink="http://schemas.microsoft.com/office/drawing/2016/ink" xmlns:am3d="http://schemas.microsoft.com/office/drawing/2017/model3d" xmlns:o="urn:schemas-microsoft-com:office:office" xmlns:r="http://schemas.openxmlformats.org/officeDocument/2006/relationships" xmlns:m="http://schemas.openxmlformats.org/officeDocument/2006/math" xmlns:v="urn:schemas-microsoft-com:vml" xmlns:wp14="http://schemas.microsoft.com/office/word/2010/wordprocessingDrawing" xmlns:wp="http://schemas.openxmlformats.org/drawingml/2006/wordprocessingDrawing" xmlns:w10="urn:schemas-microsoft-com:office:word" xmlns:w="http://schemas.openxmlformats.org/wordprocessingml/2006/main" xmlns:w14="http://schemas.microsoft.com/office/word/2010/wordml" xmlns:w15="http://schemas.microsoft.com/office/word/2012/wordml" xmlns:w16cid="http://schemas.microsoft.com/office/word/2016/wordml/cid" xmlns:w16se="http://schemas.microsoft.com/office/word/2015/wordml/symex" xmlns:wpg="http://schemas.microsoft.com/office/word/2010/wordprocessingGroup" xmlns:wpi="http://schemas.microsoft.com/office/word/2010/wordprocessingInk" xmlns:wne="http://schemas.microsoft.com/office/word/2006/wordml" xmlns:wps="http://schemas.microsoft.com/office/word/2010/wordprocessingShape" mc:Ignorable="w14 w15 w16se w16cid wp14">
+<w:footnotes xmlns:wpc="http://schemas.microsoft.com/office/word/2010/wordprocessingCanvas" xmlns:cx="http://schemas.microsoft.com/office/drawing/2014/chartex" xmlns:cx1="http://schemas.microsoft.com/office/drawing/2015/9/8/chartex" xmlns:mc="http://schemas.openxmlformats.org/markup-compatibility/2006" xmlns:o="urn:schemas-microsoft-com:office:office" xmlns:r="http://schemas.openxmlformats.org/officeDocument/2006/relationships" xmlns:m="http://schemas.openxmlformats.org/officeDocument/2006/math" xmlns:v="urn:schemas-microsoft-com:vml" xmlns:wp14="http://schemas.microsoft.com/office/word/2010/wordprocessingDrawing" xmlns:wp="http://schemas.openxmlformats.org/drawingml/2006/wordprocessingDrawing" xmlns:w10="urn:schemas-microsoft-com:office:word" xmlns:w="http://schemas.openxmlformats.org/wordprocessingml/2006/main" xmlns:w14="http://schemas.microsoft.com/office/word/2010/wordml" xmlns:w15="http://schemas.microsoft.com/office/word/2012/wordml" xmlns:w16se="http://schemas.microsoft.com/office/word/2015/wordml/symex" xmlns:wpg="http://schemas.microsoft.com/office/word/2010/wordprocessingGroup" xmlns:wpi="http://schemas.microsoft.com/office/word/2010/wordprocessingInk" xmlns:wne="http://schemas.microsoft.com/office/word/2006/wordml" xmlns:wps="http://schemas.microsoft.com/office/word/2010/wordprocessingShape" mc:Ignorable="w14 w15 w16se wp14">
   <w:footnote w:type="separator" w:id="-1">
     <w:p>
       <w:r>
@@ -9504,7 +9626,7 @@
 </file>
 
 <file path=word/header1.xml><?xml version="1.0" encoding="utf-8"?>
-<w:hdr xmlns:wpc="http://schemas.microsoft.com/office/word/2010/wordprocessingCanvas" xmlns:cx="http://schemas.microsoft.com/office/drawing/2014/chartex" xmlns:cx1="http://schemas.microsoft.com/office/drawing/2015/9/8/chartex" xmlns:cx2="http://schemas.microsoft.com/office/drawing/2015/10/21/chartex" xmlns:cx3="http://schemas.microsoft.com/office/drawing/2016/5/9/chartex" xmlns:cx4="http://schemas.microsoft.com/office/drawing/2016/5/10/chartex" xmlns:cx5="http://schemas.microsoft.com/office/drawing/2016/5/11/chartex" xmlns:cx6="http://schemas.microsoft.com/office/drawing/2016/5/12/chartex" xmlns:cx7="http://schemas.microsoft.com/office/drawing/2016/5/13/chartex" xmlns:cx8="http://schemas.microsoft.com/office/drawing/2016/5/14/chartex" xmlns:mc="http://schemas.openxmlformats.org/markup-compatibility/2006" xmlns:aink="http://schemas.microsoft.com/office/drawing/2016/ink" xmlns:am3d="http://schemas.microsoft.com/office/drawing/2017/model3d" xmlns:o="urn:schemas-microsoft-com:office:office" xmlns:r="http://schemas.openxmlformats.org/officeDocument/2006/relationships" xmlns:m="http://schemas.openxmlformats.org/officeDocument/2006/math" xmlns:v="urn:schemas-microsoft-com:vml" xmlns:wp14="http://schemas.microsoft.com/office/word/2010/wordprocessingDrawing" xmlns:wp="http://schemas.openxmlformats.org/drawingml/2006/wordprocessingDrawing" xmlns:w10="urn:schemas-microsoft-com:office:word" xmlns:w="http://schemas.openxmlformats.org/wordprocessingml/2006/main" xmlns:w14="http://schemas.microsoft.com/office/word/2010/wordml" xmlns:w15="http://schemas.microsoft.com/office/word/2012/wordml" xmlns:w16cid="http://schemas.microsoft.com/office/word/2016/wordml/cid" xmlns:w16se="http://schemas.microsoft.com/office/word/2015/wordml/symex" xmlns:wpg="http://schemas.microsoft.com/office/word/2010/wordprocessingGroup" xmlns:wpi="http://schemas.microsoft.com/office/word/2010/wordprocessingInk" xmlns:wne="http://schemas.microsoft.com/office/word/2006/wordml" xmlns:wps="http://schemas.microsoft.com/office/word/2010/wordprocessingShape" mc:Ignorable="w14 w15 w16se w16cid wp14">
+<w:hdr xmlns:wpc="http://schemas.microsoft.com/office/word/2010/wordprocessingCanvas" xmlns:cx="http://schemas.microsoft.com/office/drawing/2014/chartex" xmlns:cx1="http://schemas.microsoft.com/office/drawing/2015/9/8/chartex" xmlns:mc="http://schemas.openxmlformats.org/markup-compatibility/2006" xmlns:o="urn:schemas-microsoft-com:office:office" xmlns:r="http://schemas.openxmlformats.org/officeDocument/2006/relationships" xmlns:m="http://schemas.openxmlformats.org/officeDocument/2006/math" xmlns:v="urn:schemas-microsoft-com:vml" xmlns:wp14="http://schemas.microsoft.com/office/word/2010/wordprocessingDrawing" xmlns:wp="http://schemas.openxmlformats.org/drawingml/2006/wordprocessingDrawing" xmlns:w10="urn:schemas-microsoft-com:office:word" xmlns:w="http://schemas.openxmlformats.org/wordprocessingml/2006/main" xmlns:w14="http://schemas.microsoft.com/office/word/2010/wordml" xmlns:w15="http://schemas.microsoft.com/office/word/2012/wordml" xmlns:w16se="http://schemas.microsoft.com/office/word/2015/wordml/symex" xmlns:wpg="http://schemas.microsoft.com/office/word/2010/wordprocessingGroup" xmlns:wpi="http://schemas.microsoft.com/office/word/2010/wordprocessingInk" xmlns:wne="http://schemas.microsoft.com/office/word/2006/wordml" xmlns:wps="http://schemas.microsoft.com/office/word/2010/wordprocessingShape" mc:Ignorable="w14 w15 w16se wp14">
   <w:p>
     <w:pPr>
       <w:pStyle w:val="BodyText"/>
@@ -9516,6 +9638,7 @@
     <w:r>
       <w:rPr>
         <w:noProof/>
+        <w:lang w:bidi="ar-SA"/>
       </w:rPr>
       <mc:AlternateContent>
         <mc:Choice Requires="wps">
@@ -9659,7 +9782,7 @@
             </wp:anchor>
           </w:drawing>
         </mc:Choice>
-        <mc:Fallback>
+        <mc:Fallback xmlns:cx2="http://schemas.microsoft.com/office/drawing/2015/10/21/chartex" xmlns:cx3="http://schemas.microsoft.com/office/drawing/2016/5/9/chartex" xmlns:cx4="http://schemas.microsoft.com/office/drawing/2016/5/10/chartex" xmlns:cx5="http://schemas.microsoft.com/office/drawing/2016/5/11/chartex" xmlns:cx6="http://schemas.microsoft.com/office/drawing/2016/5/12/chartex" xmlns:cx7="http://schemas.microsoft.com/office/drawing/2016/5/13/chartex" xmlns:cx8="http://schemas.microsoft.com/office/drawing/2016/5/14/chartex" xmlns:aink="http://schemas.microsoft.com/office/drawing/2016/ink" xmlns:am3d="http://schemas.microsoft.com/office/drawing/2017/model3d" xmlns:w16cid="http://schemas.microsoft.com/office/word/2016/wordml/cid">
           <w:pict>
             <v:shapetype w14:anchorId="4F57BF2E" id="_x0000_t202" coordsize="21600,21600" o:spt="202" path="m,l,21600r21600,l21600,xe">
               <v:stroke joinstyle="miter"/>
@@ -9748,7 +9871,7 @@
 </file>
 
 <file path=word/numbering.xml><?xml version="1.0" encoding="utf-8"?>
-<w:numbering xmlns:wpc="http://schemas.microsoft.com/office/word/2010/wordprocessingCanvas" xmlns:cx="http://schemas.microsoft.com/office/drawing/2014/chartex" xmlns:cx1="http://schemas.microsoft.com/office/drawing/2015/9/8/chartex" xmlns:cx2="http://schemas.microsoft.com/office/drawing/2015/10/21/chartex" xmlns:cx3="http://schemas.microsoft.com/office/drawing/2016/5/9/chartex" xmlns:cx4="http://schemas.microsoft.com/office/drawing/2016/5/10/chartex" xmlns:cx5="http://schemas.microsoft.com/office/drawing/2016/5/11/chartex" xmlns:cx6="http://schemas.microsoft.com/office/drawing/2016/5/12/chartex" xmlns:cx7="http://schemas.microsoft.com/office/drawing/2016/5/13/chartex" xmlns:cx8="http://schemas.microsoft.com/office/drawing/2016/5/14/chartex" xmlns:mc="http://schemas.openxmlformats.org/markup-compatibility/2006" xmlns:aink="http://schemas.microsoft.com/office/drawing/2016/ink" xmlns:am3d="http://schemas.microsoft.com/office/drawing/2017/model3d" xmlns:o="urn:schemas-microsoft-com:office:office" xmlns:r="http://schemas.openxmlformats.org/officeDocument/2006/relationships" xmlns:m="http://schemas.openxmlformats.org/officeDocument/2006/math" xmlns:v="urn:schemas-microsoft-com:vml" xmlns:wp14="http://schemas.microsoft.com/office/word/2010/wordprocessingDrawing" xmlns:wp="http://schemas.openxmlformats.org/drawingml/2006/wordprocessingDrawing" xmlns:w10="urn:schemas-microsoft-com:office:word" xmlns:w="http://schemas.openxmlformats.org/wordprocessingml/2006/main" xmlns:w14="http://schemas.microsoft.com/office/word/2010/wordml" xmlns:w15="http://schemas.microsoft.com/office/word/2012/wordml" xmlns:w16cid="http://schemas.microsoft.com/office/word/2016/wordml/cid" xmlns:w16se="http://schemas.microsoft.com/office/word/2015/wordml/symex" xmlns:wpg="http://schemas.microsoft.com/office/word/2010/wordprocessingGroup" xmlns:wpi="http://schemas.microsoft.com/office/word/2010/wordprocessingInk" xmlns:wne="http://schemas.microsoft.com/office/word/2006/wordml" xmlns:wps="http://schemas.microsoft.com/office/word/2010/wordprocessingShape" mc:Ignorable="w14 w15 w16se w16cid wp14">
+<w:numbering xmlns:wpc="http://schemas.microsoft.com/office/word/2010/wordprocessingCanvas" xmlns:cx="http://schemas.microsoft.com/office/drawing/2014/chartex" xmlns:cx1="http://schemas.microsoft.com/office/drawing/2015/9/8/chartex" xmlns:mc="http://schemas.openxmlformats.org/markup-compatibility/2006" xmlns:o="urn:schemas-microsoft-com:office:office" xmlns:r="http://schemas.openxmlformats.org/officeDocument/2006/relationships" xmlns:m="http://schemas.openxmlformats.org/officeDocument/2006/math" xmlns:v="urn:schemas-microsoft-com:vml" xmlns:wp14="http://schemas.microsoft.com/office/word/2010/wordprocessingDrawing" xmlns:wp="http://schemas.openxmlformats.org/drawingml/2006/wordprocessingDrawing" xmlns:w10="urn:schemas-microsoft-com:office:word" xmlns:w="http://schemas.openxmlformats.org/wordprocessingml/2006/main" xmlns:w14="http://schemas.microsoft.com/office/word/2010/wordml" xmlns:w15="http://schemas.microsoft.com/office/word/2012/wordml" xmlns:w16se="http://schemas.microsoft.com/office/word/2015/wordml/symex" xmlns:wpg="http://schemas.microsoft.com/office/word/2010/wordprocessingGroup" xmlns:wpi="http://schemas.microsoft.com/office/word/2010/wordprocessingInk" xmlns:wne="http://schemas.microsoft.com/office/word/2006/wordml" xmlns:wps="http://schemas.microsoft.com/office/word/2010/wordprocessingShape" mc:Ignorable="w14 w15 w16se wp14">
   <w:abstractNum w:abstractNumId="0" w15:restartNumberingAfterBreak="0">
     <w:nsid w:val="0CE42B48"/>
     <w:multiLevelType w:val="hybridMultilevel"/>
@@ -10483,7 +10606,7 @@
 </file>
 
 <file path=word/styles.xml><?xml version="1.0" encoding="utf-8"?>
-<w:styles xmlns:mc="http://schemas.openxmlformats.org/markup-compatibility/2006" xmlns:r="http://schemas.openxmlformats.org/officeDocument/2006/relationships" xmlns:w="http://schemas.openxmlformats.org/wordprocessingml/2006/main" xmlns:w14="http://schemas.microsoft.com/office/word/2010/wordml" xmlns:w15="http://schemas.microsoft.com/office/word/2012/wordml" xmlns:w16cid="http://schemas.microsoft.com/office/word/2016/wordml/cid" xmlns:w16se="http://schemas.microsoft.com/office/word/2015/wordml/symex" mc:Ignorable="w14 w15 w16se w16cid">
+<w:styles xmlns:mc="http://schemas.openxmlformats.org/markup-compatibility/2006" xmlns:r="http://schemas.openxmlformats.org/officeDocument/2006/relationships" xmlns:w="http://schemas.openxmlformats.org/wordprocessingml/2006/main" xmlns:w14="http://schemas.microsoft.com/office/word/2010/wordml" xmlns:w15="http://schemas.microsoft.com/office/word/2012/wordml" xmlns:w16se="http://schemas.microsoft.com/office/word/2015/wordml/symex" mc:Ignorable="w14 w15 w16se">
   <w:docDefaults>
     <w:rPrDefault>
       <w:rPr>
@@ -10501,7 +10624,7 @@
       </w:pPr>
     </w:pPrDefault>
   </w:docDefaults>
-  <w:latentStyles w:defLockedState="0" w:defUIPriority="99" w:defSemiHidden="0" w:defUnhideWhenUsed="0" w:defQFormat="0" w:count="376">
+  <w:latentStyles w:defLockedState="0" w:defUIPriority="99" w:defSemiHidden="0" w:defUnhideWhenUsed="0" w:defQFormat="0" w:count="371">
     <w:lsdException w:name="Normal" w:uiPriority="0" w:qFormat="1"/>
     <w:lsdException w:name="heading 1" w:uiPriority="9" w:qFormat="1"/>
     <w:lsdException w:name="heading 2" w:semiHidden="1" w:uiPriority="9" w:unhideWhenUsed="1" w:qFormat="1"/>
@@ -10873,11 +10996,6 @@
     <w:lsdException w:name="List Table 5 Dark Accent 6" w:uiPriority="50"/>
     <w:lsdException w:name="List Table 6 Colorful Accent 6" w:uiPriority="51"/>
     <w:lsdException w:name="List Table 7 Colorful Accent 6" w:uiPriority="52"/>
-    <w:lsdException w:name="Mention" w:semiHidden="1" w:unhideWhenUsed="1"/>
-    <w:lsdException w:name="Smart Hyperlink" w:semiHidden="1" w:unhideWhenUsed="1"/>
-    <w:lsdException w:name="Hashtag" w:semiHidden="1" w:unhideWhenUsed="1"/>
-    <w:lsdException w:name="Unresolved Mention" w:semiHidden="1" w:unhideWhenUsed="1"/>
-    <w:lsdException w:name="Smart Link" w:semiHidden="1" w:unhideWhenUsed="1"/>
   </w:latentStyles>
   <w:style w:type="paragraph" w:default="1" w:styleId="Normal">
     <w:name w:val="Normal"/>

</xml_diff>